<commit_message>
complete database design for CarRentSys
</commit_message>
<xml_diff>
--- a/database/数据库报告_1408班_余文梦_U201414775.docx
+++ b/database/数据库报告_1408班_余文梦_U201414775.docx
@@ -3881,8 +3881,8 @@
           <w:rFonts w:hint="eastAsia" w:ascii="宋体" w:hAnsi="宋体" w:eastAsia="宋体" w:cs="宋体"/>
         </w:rPr>
       </w:pPr>
-      <w:bookmarkStart w:id="0" w:name="_Toc480487620"/>
-      <w:bookmarkStart w:id="1" w:name="_Toc644484069"/>
+      <w:bookmarkStart w:id="0" w:name="_Toc644484069"/>
+      <w:bookmarkStart w:id="1" w:name="_Toc480487620"/>
       <w:r>
         <w:rPr>
           <w:rFonts w:hint="eastAsia" w:ascii="宋体" w:hAnsi="宋体" w:eastAsia="宋体" w:cs="宋体"/>
@@ -10682,6 +10682,7 @@
       </w:r>
     </w:p>
     <w:p>
+      <w:pPr/>
       <w:bookmarkStart w:id="24" w:name="_Toc480487623"/>
       <w:r>
         <w:drawing>
@@ -11519,13 +11520,7 @@
         <w:rPr>
           <w:rFonts w:hint="default"/>
         </w:rPr>
-        <w:t>另外，有一个对外的公共查询窗口，可以方便大众查看汽车的基本信息，而不用登录系统，使得该系统更加合理化、人性化</w:t>
-      </w:r>
-      <w:r>
-        <w:rPr>
-          <w:rFonts w:hint="default"/>
-        </w:rPr>
-        <w:t>。</w:t>
+        <w:t>另外，有一个对外的公共查询窗口，可以方便大众查看汽车的基本信息，而不用登录系统，使得该系统更加合理化、人性化。</w:t>
       </w:r>
     </w:p>
     <w:p>
@@ -12830,6 +12825,12 @@
         </w:rPr>
         <w:t>A——优——正常缴费</w:t>
       </w:r>
+      <w:r>
+        <w:rPr>
+          <w:lang w:eastAsia="zh-CN"/>
+        </w:rPr>
+        <w:t>，并且提升用户信用评级</w:t>
+      </w:r>
     </w:p>
     <w:p>
       <w:pPr>
@@ -12874,6 +12875,20 @@
           <w:lang w:eastAsia="zh-CN"/>
         </w:rPr>
         <w:t>D——差——正常费用的2倍</w:t>
+      </w:r>
+      <w:r>
+        <w:rPr>
+          <w:lang w:eastAsia="zh-CN"/>
+        </w:rPr>
+        <w:t>，并且</w:t>
+      </w:r>
+      <w:bookmarkStart w:id="56" w:name="_GoBack"/>
+      <w:bookmarkEnd w:id="56"/>
+      <w:r>
+        <w:rPr>
+          <w:lang w:eastAsia="zh-CN"/>
+        </w:rPr>
+        <w:t>降低用户信用评级</w:t>
       </w:r>
     </w:p>
     <w:p>
@@ -13212,15 +13227,7 @@
           <w:sz w:val="24"/>
           <w:szCs w:val="24"/>
         </w:rPr>
-        <w:t>4.</w:t>
-      </w:r>
-      <w:r>
-        <w:rPr>
-          <w:rFonts w:hint="default" w:ascii="宋体" w:hAnsi="宋体" w:cs="宋体"/>
-          <w:sz w:val="24"/>
-          <w:szCs w:val="24"/>
-        </w:rPr>
-        <w:t>2</w:t>
+        <w:t>4.2</w:t>
       </w:r>
       <w:r>
         <w:rPr>
@@ -16256,8 +16263,8 @@
           <w:rFonts w:hint="eastAsia" w:ascii="宋体" w:hAnsi="宋体" w:eastAsia="宋体" w:cs="宋体"/>
         </w:rPr>
       </w:pPr>
-      <w:bookmarkStart w:id="53" w:name="_Toc480487634"/>
-      <w:bookmarkStart w:id="54" w:name="_Toc400776610"/>
+      <w:bookmarkStart w:id="53" w:name="_Toc400776610"/>
+      <w:bookmarkStart w:id="54" w:name="_Toc480487634"/>
       <w:r>
         <w:rPr>
           <w:rFonts w:hint="default" w:ascii="宋体" w:hAnsi="宋体" w:cs="宋体"/>
@@ -16374,7 +16381,7 @@
         <w:sz w:val="18"/>
       </w:rPr>
       <w:pict>
-        <v:shape id="_x0000_s2049" o:spid="_x0000_s2049" o:spt="202" type="#_x0000_t202" style="position:absolute;left:0pt;margin-top:0pt;height:144pt;width:144pt;mso-position-horizontal:center;mso-position-horizontal-relative:margin;mso-wrap-style:none;z-index:251658240;mso-width-relative:page;mso-height-relative:page;" filled="f" stroked="f" coordsize="21600,21600">
+        <v:shape id="_x0000_s4097" o:spid="_x0000_s4097" o:spt="202" type="#_x0000_t202" style="position:absolute;left:0pt;margin-top:0pt;height:144pt;width:144pt;mso-position-horizontal:center;mso-position-horizontal-relative:margin;mso-wrap-style:none;z-index:251658240;mso-width-relative:page;mso-height-relative:page;" filled="f" stroked="f" coordsize="21600,21600">
           <v:path/>
           <v:fill on="f" focussize="0,0"/>
           <v:stroke on="f"/>
@@ -16424,10 +16431,10 @@
 
 <file path=word/numbering.xml><?xml version="1.0" encoding="utf-8"?>
 <w:numbering xmlns:wpc="http://schemas.microsoft.com/office/word/2010/wordprocessingCanvas" xmlns:mc="http://schemas.openxmlformats.org/markup-compatibility/2006" xmlns:o="urn:schemas-microsoft-com:office:office" xmlns:r="http://schemas.openxmlformats.org/officeDocument/2006/relationships" xmlns:m="http://schemas.openxmlformats.org/officeDocument/2006/math" xmlns:v="urn:schemas-microsoft-com:vml" xmlns:wp14="http://schemas.microsoft.com/office/word/2010/wordprocessingDrawing" xmlns:wp="http://schemas.openxmlformats.org/drawingml/2006/wordprocessingDrawing" xmlns:w10="urn:schemas-microsoft-com:office:word" xmlns:w="http://schemas.openxmlformats.org/wordprocessingml/2006/main" xmlns:w14="http://schemas.microsoft.com/office/word/2010/wordml" xmlns:wpg="http://schemas.microsoft.com/office/word/2010/wordprocessingGroup" xmlns:wpi="http://schemas.microsoft.com/office/word/2010/wordprocessingInk" xmlns:wne="http://schemas.microsoft.com/office/word/2006/wordml" xmlns:wps="http://schemas.microsoft.com/office/word/2010/wordprocessingShape" mc:Ignorable="w14 wp14">
-  <w:abstractNum w:abstractNumId="1496986204">
-    <w:nsid w:val="593A325C"/>
+  <w:abstractNum w:abstractNumId="1494413677">
+    <w:nsid w:val="5912F16D"/>
     <w:multiLevelType w:val="singleLevel"/>
-    <w:tmpl w:val="593A325C"/>
+    <w:tmpl w:val="5912F16D"/>
     <w:lvl w:ilvl="0" w:tentative="1">
       <w:start w:val="1"/>
       <w:numFmt w:val="decimal"/>
@@ -16436,10 +16443,10 @@
       <w:lvlJc w:val="left"/>
     </w:lvl>
   </w:abstractNum>
-  <w:abstractNum w:abstractNumId="1494413677">
-    <w:nsid w:val="5912F16D"/>
+  <w:abstractNum w:abstractNumId="1496986204">
+    <w:nsid w:val="593A325C"/>
     <w:multiLevelType w:val="singleLevel"/>
-    <w:tmpl w:val="5912F16D"/>
+    <w:tmpl w:val="593A325C"/>
     <w:lvl w:ilvl="0" w:tentative="1">
       <w:start w:val="1"/>
       <w:numFmt w:val="decimal"/>
@@ -16516,7 +16523,7 @@
     <w:lsdException w:unhideWhenUsed="0" w:uiPriority="0" w:semiHidden="0" w:name="header"/>
     <w:lsdException w:unhideWhenUsed="0" w:uiPriority="99" w:semiHidden="0" w:name="footer"/>
     <w:lsdException w:unhideWhenUsed="0" w:uiPriority="0" w:semiHidden="0" w:name="index heading"/>
-    <w:lsdException w:qFormat="1" w:uiPriority="0" w:name="caption"/>
+    <w:lsdException w:qFormat="1" w:uiPriority="0" w:semiHidden="0" w:name="caption"/>
     <w:lsdException w:unhideWhenUsed="0" w:uiPriority="0" w:semiHidden="0" w:name="table of figures"/>
     <w:lsdException w:unhideWhenUsed="0" w:uiPriority="0" w:semiHidden="0" w:name="envelope address"/>
     <w:lsdException w:unhideWhenUsed="0" w:uiPriority="0" w:semiHidden="0" w:name="envelope return"/>
@@ -17473,7 +17480,7 @@
     <customSectPr/>
   </customSectProps>
   <customShpExts>
-    <customShpInfo spid="_x0000_s2049" textRotate="1"/>
+    <customShpInfo spid="_x0000_s4097" textRotate="1"/>
   </customShpExts>
 </s:customData>
 </file>

</xml_diff>